<commit_message>
PAB de 1era iteración terminado.
</commit_message>
<xml_diff>
--- a/Plan-de-Desarrollo-de-Software.docx
+++ b/Plan-de-Desarrollo-de-Software.docx
@@ -14,7 +14,13 @@
         <w:rPr>
           <w:lang w:val="es-ES"/>
         </w:rPr>
-        <w:t xml:space="preserve">Sistema de Gestión de </w:t>
+        <w:t>Software</w:t>
+      </w:r>
+      <w:r>
+        <w:rPr>
+          <w:lang w:val="es-ES"/>
+        </w:rPr>
+        <w:t xml:space="preserve"> de Gestión de </w:t>
       </w:r>
       <w:r>
         <w:rPr>
@@ -28,8 +34,6 @@
         </w:rPr>
         <w:t>S</w:t>
       </w:r>
-      <w:bookmarkStart w:id="0" w:name="_GoBack"/>
-      <w:bookmarkEnd w:id="0"/>
       <w:r>
         <w:rPr>
           <w:lang w:val="es-ES"/>
@@ -82,15 +86,6 @@
     </w:p>
     <w:p>
       <w:pPr>
-        <w:jc w:val="both"/>
-        <w:rPr>
-          <w:lang w:val="es-ES"/>
-        </w:rPr>
-      </w:pPr>
-    </w:p>
-    <w:p>
-      <w:pPr>
-        <w:pStyle w:val="Textoindependiente"/>
         <w:jc w:val="both"/>
         <w:rPr>
           <w:lang w:val="es-ES"/>
@@ -119,18 +114,11 @@
           <w:lang w:val="es-ES"/>
         </w:rPr>
       </w:pPr>
-    </w:p>
-    <w:p>
-      <w:pPr>
-        <w:pStyle w:val="Puesto"/>
-        <w:rPr>
-          <w:lang w:val="es-ES"/>
-        </w:rPr>
-      </w:pPr>
-      <w:r>
-        <w:rPr>
-          <w:lang w:val="es-ES"/>
-        </w:rPr>
+      <w:r>
+        <w:rPr>
+          <w:lang w:val="es-ES"/>
+        </w:rPr>
+        <w:lastRenderedPageBreak/>
         <w:t xml:space="preserve">Historial de </w:t>
       </w:r>
       <w:r>
@@ -287,8 +275,10 @@
                 <w:rFonts w:ascii="Arial" w:hAnsi="Arial" w:cs="Arial"/>
                 <w:lang w:val="es-ES"/>
               </w:rPr>
-              <w:t>21</w:t>
-            </w:r>
+              <w:t>19</w:t>
+            </w:r>
+            <w:bookmarkStart w:id="0" w:name="_GoBack"/>
+            <w:bookmarkEnd w:id="0"/>
             <w:r>
               <w:rPr>
                 <w:rFonts w:ascii="Arial" w:hAnsi="Arial" w:cs="Arial"/>
@@ -372,13 +362,20 @@
                 <w:lang w:val="es-ES"/>
               </w:rPr>
             </w:pPr>
+            <w:r>
+              <w:rPr>
+                <w:rFonts w:ascii="Arial" w:hAnsi="Arial" w:cs="Arial"/>
+                <w:lang w:val="ca-ES"/>
+              </w:rPr>
+              <w:t xml:space="preserve">Subieta Burgos Kevin, </w:t>
+            </w:r>
             <w:proofErr w:type="spellStart"/>
             <w:r>
               <w:rPr>
                 <w:rFonts w:ascii="Arial" w:hAnsi="Arial" w:cs="Arial"/>
                 <w:lang w:val="ca-ES"/>
               </w:rPr>
-              <w:t>Escalante</w:t>
+              <w:t>Sagredo</w:t>
             </w:r>
             <w:proofErr w:type="spellEnd"/>
             <w:r>
@@ -394,7 +391,7 @@
                 <w:rFonts w:ascii="Arial" w:hAnsi="Arial" w:cs="Arial"/>
                 <w:lang w:val="ca-ES"/>
               </w:rPr>
-              <w:t>Ustariz</w:t>
+              <w:t>Lijerón</w:t>
             </w:r>
             <w:proofErr w:type="spellEnd"/>
             <w:r>
@@ -402,49 +399,8 @@
                 <w:rFonts w:ascii="Arial" w:hAnsi="Arial" w:cs="Arial"/>
                 <w:lang w:val="ca-ES"/>
               </w:rPr>
-              <w:t xml:space="preserve"> </w:t>
-            </w:r>
-            <w:proofErr w:type="spellStart"/>
-            <w:r>
-              <w:rPr>
-                <w:rFonts w:ascii="Arial" w:hAnsi="Arial" w:cs="Arial"/>
-                <w:lang w:val="ca-ES"/>
-              </w:rPr>
-              <w:t>Eddy</w:t>
-            </w:r>
-            <w:proofErr w:type="spellEnd"/>
-            <w:r>
-              <w:rPr>
-                <w:rFonts w:ascii="Arial" w:hAnsi="Arial" w:cs="Arial"/>
-                <w:lang w:val="ca-ES"/>
-              </w:rPr>
-              <w:t xml:space="preserve">, Salazar </w:t>
-            </w:r>
-            <w:proofErr w:type="spellStart"/>
-            <w:r>
-              <w:rPr>
-                <w:rFonts w:ascii="Arial" w:hAnsi="Arial" w:cs="Arial"/>
-                <w:lang w:val="ca-ES"/>
-              </w:rPr>
-              <w:t>Colque</w:t>
-            </w:r>
-            <w:proofErr w:type="spellEnd"/>
-            <w:r>
-              <w:rPr>
-                <w:rFonts w:ascii="Arial" w:hAnsi="Arial" w:cs="Arial"/>
-                <w:lang w:val="ca-ES"/>
-              </w:rPr>
-              <w:t xml:space="preserve"> </w:t>
-            </w:r>
-            <w:proofErr w:type="spellStart"/>
-            <w:r>
-              <w:rPr>
-                <w:rFonts w:ascii="Arial" w:hAnsi="Arial" w:cs="Arial"/>
-                <w:lang w:val="ca-ES"/>
-              </w:rPr>
-              <w:t>Lisbeth</w:t>
-            </w:r>
-            <w:proofErr w:type="spellEnd"/>
+              <w:t xml:space="preserve"> Brian Roy</w:t>
+            </w:r>
             <w:r>
               <w:rPr>
                 <w:rFonts w:ascii="Arial" w:hAnsi="Arial" w:cs="Arial"/>
@@ -2526,10 +2482,10 @@
           <w:lang w:val="es-ES"/>
         </w:rPr>
       </w:pPr>
-      <w:bookmarkStart w:id="2" w:name="_Toc456598586"/>
-      <w:bookmarkStart w:id="3" w:name="_Toc456600917"/>
-      <w:bookmarkStart w:id="4" w:name="_Toc524312826"/>
-      <w:bookmarkStart w:id="5" w:name="_Toc453431783"/>
+      <w:bookmarkStart w:id="2" w:name="_Toc524312826"/>
+      <w:bookmarkStart w:id="3" w:name="_Toc453431783"/>
+      <w:bookmarkStart w:id="4" w:name="_Toc456598586"/>
+      <w:bookmarkStart w:id="5" w:name="_Toc456600917"/>
       <w:r>
         <w:rPr>
           <w:lang w:val="es-ES"/>
@@ -2537,8 +2493,8 @@
         <w:lastRenderedPageBreak/>
         <w:t>Introducción</w:t>
       </w:r>
-      <w:bookmarkEnd w:id="4"/>
-      <w:bookmarkEnd w:id="5"/>
+      <w:bookmarkEnd w:id="2"/>
+      <w:bookmarkEnd w:id="3"/>
     </w:p>
     <w:p>
       <w:pPr>
@@ -4896,8 +4852,8 @@
         <w:tblLook w:val="0000" w:firstRow="0" w:lastRow="0" w:firstColumn="0" w:lastColumn="0" w:noHBand="0" w:noVBand="0"/>
       </w:tblPr>
       <w:tblGrid>
-        <w:gridCol w:w="1665"/>
-        <w:gridCol w:w="7685"/>
+        <w:gridCol w:w="1664"/>
+        <w:gridCol w:w="7686"/>
       </w:tblGrid>
       <w:tr>
         <w:tc>
@@ -8418,8 +8374,8 @@
       <w:bookmarkStart w:id="65" w:name="_Toc513004379"/>
       <w:bookmarkStart w:id="66" w:name="_Toc453431801"/>
       <w:bookmarkEnd w:id="1"/>
-      <w:bookmarkEnd w:id="2"/>
-      <w:bookmarkEnd w:id="3"/>
+      <w:bookmarkEnd w:id="4"/>
+      <w:bookmarkEnd w:id="5"/>
       <w:bookmarkEnd w:id="38"/>
       <w:bookmarkEnd w:id="39"/>
       <w:bookmarkEnd w:id="40"/>
@@ -9945,9 +9901,9 @@
         <w:tblLook w:val="04A0" w:firstRow="1" w:lastRow="0" w:firstColumn="1" w:lastColumn="0" w:noHBand="0" w:noVBand="1"/>
       </w:tblPr>
       <w:tblGrid>
-        <w:gridCol w:w="3561"/>
+        <w:gridCol w:w="3560"/>
         <w:gridCol w:w="1257"/>
-        <w:gridCol w:w="1446"/>
+        <w:gridCol w:w="1447"/>
         <w:gridCol w:w="1295"/>
         <w:gridCol w:w="1791"/>
       </w:tblGrid>
@@ -17414,6 +17370,7 @@
           <w:dataBinding w:prefixMappings="xmlns:ns0='http://purl.org/dc/elements/1.1/' xmlns:ns1='http://schemas.openxmlformats.org/package/2006/metadata/core-properties' " w:xpath="/ns1:coreProperties[1]/ns0:creator[1]" w:storeItemID="{6C3C8BC8-F283-45AE-878A-BAB7291924A1}"/>
           <w:text/>
         </w:sdtPr>
+        <w:sdtEndPr/>
         <w:sdtContent>
           <w:tc>
             <w:tcPr>
@@ -17559,6 +17516,7 @@
     <w:r>
       <w:rPr>
         <w:noProof/>
+        <w:lang w:val="es-ES" w:eastAsia="es-ES"/>
       </w:rPr>
       <mc:AlternateContent>
         <mc:Choice Requires="wps">
@@ -17634,6 +17592,7 @@
                             <w:dataBinding w:prefixMappings="xmlns:ns0='http://purl.org/dc/elements/1.1/' xmlns:ns1='http://schemas.openxmlformats.org/package/2006/metadata/core-properties' " w:xpath="/ns1:coreProperties[1]/ns0:title[1]" w:storeItemID="{6C3C8BC8-F283-45AE-878A-BAB7291924A1}"/>
                             <w:text/>
                           </w:sdtPr>
+                          <w:sdtEndPr/>
                           <w:sdtContent>
                             <w:p>
                               <w:pPr>
@@ -20691,8 +20650,9 @@
     <w:panose1 w:val="020B0604020202020204"/>
     <w:charset w:val="00"/>
     <w:family w:val="swiss"/>
+    <w:notTrueType/>
     <w:pitch w:val="variable"/>
-    <w:sig w:usb0="E0002EFF" w:usb1="C0007843" w:usb2="00000009" w:usb3="00000000" w:csb0="000001FF" w:csb1="00000000"/>
+    <w:sig w:usb0="00000003" w:usb1="00000000" w:usb2="00000000" w:usb3="00000000" w:csb0="00000001" w:csb1="00000000"/>
   </w:font>
   <w:font w:name="Book Antiqua">
     <w:panose1 w:val="02040602050305030304"/>
@@ -20742,6 +20702,7 @@
   <w:rsids>
     <w:rsidRoot w:val="00365081"/>
     <w:rsid w:val="00365081"/>
+    <w:rsid w:val="00BF08CD"/>
   </w:rsids>
   <m:mathPr>
     <m:mathFont m:val="Cambria Math"/>
@@ -21475,7 +21436,7 @@
 </file>
 
 <file path=customXml/itemProps1.xml><?xml version="1.0" encoding="utf-8"?>
-<ds:datastoreItem xmlns:ds="http://schemas.openxmlformats.org/officeDocument/2006/customXml" ds:itemID="{74217384-EEE9-41BD-8CF4-E9DA011CB8A0}">
+<ds:datastoreItem xmlns:ds="http://schemas.openxmlformats.org/officeDocument/2006/customXml" ds:itemID="{CDD6B02B-07CA-4664-9ECE-4BD4BD9541BF}">
   <ds:schemaRefs>
     <ds:schemaRef ds:uri="http://schemas.openxmlformats.org/officeDocument/2006/bibliography"/>
   </ds:schemaRefs>

</xml_diff>